<commit_message>
Updated Test Results Document.
</commit_message>
<xml_diff>
--- a/Milestone #4/Test Results Document.docx
+++ b/Milestone #4/Test Results Document.docx
@@ -80,7 +80,29 @@
           <w:szCs w:val="28"/>
           <w:lang w:val="en-GB"/>
         </w:rPr>
-        <w:t>Version 1.0 approved</w:t>
+        <w:t>Version 1.</w:t>
+      </w:r>
+      <w:r>
+        <w:rPr>
+          <w:rFonts w:ascii="Times New Roman" w:eastAsia="Times New Roman" w:hAnsi="Times New Roman" w:cs="Times New Roman"/>
+          <w:b/>
+          <w:color w:val="000000"/>
+          <w:sz w:val="28"/>
+          <w:szCs w:val="28"/>
+          <w:lang w:val="en-GB"/>
+        </w:rPr>
+        <w:t>1</w:t>
+      </w:r>
+      <w:r>
+        <w:rPr>
+          <w:rFonts w:ascii="Times New Roman" w:eastAsia="Times New Roman" w:hAnsi="Times New Roman" w:cs="Times New Roman"/>
+          <w:b/>
+          <w:color w:val="000000"/>
+          <w:sz w:val="28"/>
+          <w:szCs w:val="28"/>
+          <w:lang w:val="en-GB"/>
+        </w:rPr>
+        <w:t xml:space="preserve"> approved</w:t>
       </w:r>
     </w:p>
     <w:p>
@@ -309,7 +331,19 @@
         <w:rPr>
           <w:lang w:val="en-GB"/>
         </w:rPr>
-        <w:t xml:space="preserve"> the test case that discovered them (for test cases refer to the Test Plan or the individual test case documents)</w:t>
+        <w:t xml:space="preserve"> the</w:t>
+      </w:r>
+      <w:r>
+        <w:rPr>
+          <w:lang w:val="en-GB"/>
+        </w:rPr>
+        <w:t xml:space="preserve"> module that had the defect, the</w:t>
+      </w:r>
+      <w:r>
+        <w:rPr>
+          <w:lang w:val="en-GB"/>
+        </w:rPr>
+        <w:t xml:space="preserve"> test case that discovered them (for test cases refer to the Test Plan or the individual test case documents)</w:t>
       </w:r>
       <w:r>
         <w:rPr>
@@ -328,6 +362,21 @@
           <w:lang w:val="en-GB"/>
         </w:rPr>
         <w:t>their root cause, and their resolution.</w:t>
+      </w:r>
+    </w:p>
+    <w:p>
+      <w:pPr>
+        <w:spacing w:line="480" w:lineRule="auto"/>
+        <w:ind w:leftChars="0" w:left="0" w:firstLineChars="0" w:firstLine="0"/>
+        <w:rPr>
+          <w:lang w:val="en-GB"/>
+        </w:rPr>
+      </w:pPr>
+      <w:r>
+        <w:rPr>
+          <w:lang w:val="en-GB"/>
+        </w:rPr>
+        <w:t>Overall, the team encountered five major bugs in all three (Webscraping, Database, and Display) components, all thanks to the extensive testing process. All of them were fixed.</w:t>
       </w:r>
     </w:p>
     <w:p>
@@ -914,7 +963,6 @@
               <w:jc w:val="center"/>
             </w:pPr>
             <w:r>
-              <w:lastRenderedPageBreak/>
               <w:t>Bug 2</w:t>
             </w:r>
           </w:p>
@@ -1843,7 +1891,6 @@
               <w:jc w:val="center"/>
             </w:pPr>
             <w:r>
-              <w:lastRenderedPageBreak/>
               <w:t>Bug 4</w:t>
             </w:r>
           </w:p>
@@ -2232,6 +2279,505 @@
             </w:pPr>
             <w:r>
               <w:t>The query’s arguments were changed to %s. This resulted in no change in data correctness as the database was set up with the correct datatypes beforehand.</w:t>
+            </w:r>
+          </w:p>
+        </w:tc>
+      </w:tr>
+    </w:tbl>
+    <w:p>
+      <w:pPr>
+        <w:spacing w:line="480" w:lineRule="auto"/>
+        <w:ind w:leftChars="0" w:left="0" w:firstLineChars="0" w:firstLine="0"/>
+        <w:rPr>
+          <w:lang w:val="en-GB"/>
+        </w:rPr>
+      </w:pPr>
+    </w:p>
+    <w:tbl>
+      <w:tblPr>
+        <w:tblW w:w="9360" w:type="dxa"/>
+        <w:tblBorders>
+          <w:top w:val="single" w:sz="8" w:space="0" w:color="000000"/>
+          <w:left w:val="single" w:sz="8" w:space="0" w:color="000000"/>
+          <w:bottom w:val="single" w:sz="8" w:space="0" w:color="000000"/>
+          <w:right w:val="single" w:sz="8" w:space="0" w:color="000000"/>
+          <w:insideH w:val="single" w:sz="8" w:space="0" w:color="000000"/>
+          <w:insideV w:val="single" w:sz="8" w:space="0" w:color="000000"/>
+        </w:tblBorders>
+        <w:tblLayout w:type="fixed"/>
+        <w:tblLook w:val="0600" w:firstRow="0" w:lastRow="0" w:firstColumn="0" w:lastColumn="0" w:noHBand="1" w:noVBand="1"/>
+      </w:tblPr>
+      <w:tblGrid>
+        <w:gridCol w:w="1965"/>
+        <w:gridCol w:w="7395"/>
+      </w:tblGrid>
+      <w:tr>
+        <w:trPr>
+          <w:trHeight w:val="420"/>
+        </w:trPr>
+        <w:tc>
+          <w:tcPr>
+            <w:tcW w:w="9360" w:type="dxa"/>
+            <w:gridSpan w:val="2"/>
+            <w:shd w:val="clear" w:color="auto" w:fill="auto"/>
+            <w:tcMar>
+              <w:top w:w="100" w:type="dxa"/>
+              <w:left w:w="100" w:type="dxa"/>
+              <w:bottom w:w="100" w:type="dxa"/>
+              <w:right w:w="100" w:type="dxa"/>
+            </w:tcMar>
+          </w:tcPr>
+          <w:p>
+            <w:pPr>
+              <w:widowControl w:val="0"/>
+              <w:pBdr>
+                <w:top w:val="nil"/>
+                <w:left w:val="nil"/>
+                <w:bottom w:val="nil"/>
+                <w:right w:val="nil"/>
+                <w:between w:val="nil"/>
+              </w:pBdr>
+              <w:spacing w:line="240" w:lineRule="auto"/>
+              <w:ind w:left="0" w:hanging="2"/>
+              <w:jc w:val="center"/>
+            </w:pPr>
+            <w:r>
+              <w:t xml:space="preserve">Bug </w:t>
+            </w:r>
+            <w:r>
+              <w:t>5</w:t>
+            </w:r>
+          </w:p>
+        </w:tc>
+      </w:tr>
+      <w:tr>
+        <w:tc>
+          <w:tcPr>
+            <w:tcW w:w="1965" w:type="dxa"/>
+            <w:shd w:val="clear" w:color="auto" w:fill="auto"/>
+            <w:tcMar>
+              <w:top w:w="100" w:type="dxa"/>
+              <w:left w:w="100" w:type="dxa"/>
+              <w:bottom w:w="100" w:type="dxa"/>
+              <w:right w:w="100" w:type="dxa"/>
+            </w:tcMar>
+          </w:tcPr>
+          <w:p>
+            <w:pPr>
+              <w:widowControl w:val="0"/>
+              <w:pBdr>
+                <w:top w:val="nil"/>
+                <w:left w:val="nil"/>
+                <w:bottom w:val="nil"/>
+                <w:right w:val="nil"/>
+                <w:between w:val="nil"/>
+              </w:pBdr>
+              <w:spacing w:line="240" w:lineRule="auto"/>
+              <w:ind w:left="0" w:hanging="2"/>
+            </w:pPr>
+            <w:r>
+              <w:t>Module</w:t>
+            </w:r>
+          </w:p>
+        </w:tc>
+        <w:tc>
+          <w:tcPr>
+            <w:tcW w:w="7395" w:type="dxa"/>
+            <w:shd w:val="clear" w:color="auto" w:fill="auto"/>
+            <w:tcMar>
+              <w:top w:w="100" w:type="dxa"/>
+              <w:left w:w="100" w:type="dxa"/>
+              <w:bottom w:w="100" w:type="dxa"/>
+              <w:right w:w="100" w:type="dxa"/>
+            </w:tcMar>
+          </w:tcPr>
+          <w:p>
+            <w:pPr>
+              <w:widowControl w:val="0"/>
+              <w:pBdr>
+                <w:top w:val="nil"/>
+                <w:left w:val="nil"/>
+                <w:bottom w:val="nil"/>
+                <w:right w:val="nil"/>
+                <w:between w:val="nil"/>
+              </w:pBdr>
+              <w:spacing w:line="240" w:lineRule="auto"/>
+              <w:ind w:left="0" w:hanging="2"/>
+            </w:pPr>
+            <w:r>
+              <w:t>Display comparison for countries</w:t>
+            </w:r>
+          </w:p>
+        </w:tc>
+      </w:tr>
+      <w:tr>
+        <w:tc>
+          <w:tcPr>
+            <w:tcW w:w="1965" w:type="dxa"/>
+            <w:shd w:val="clear" w:color="auto" w:fill="auto"/>
+            <w:tcMar>
+              <w:top w:w="100" w:type="dxa"/>
+              <w:left w:w="100" w:type="dxa"/>
+              <w:bottom w:w="100" w:type="dxa"/>
+              <w:right w:w="100" w:type="dxa"/>
+            </w:tcMar>
+          </w:tcPr>
+          <w:p>
+            <w:pPr>
+              <w:widowControl w:val="0"/>
+              <w:pBdr>
+                <w:top w:val="nil"/>
+                <w:left w:val="nil"/>
+                <w:bottom w:val="nil"/>
+                <w:right w:val="nil"/>
+                <w:between w:val="nil"/>
+              </w:pBdr>
+              <w:spacing w:line="240" w:lineRule="auto"/>
+              <w:ind w:left="0" w:hanging="2"/>
+            </w:pPr>
+            <w:r>
+              <w:t>Test Case ID</w:t>
+            </w:r>
+          </w:p>
+        </w:tc>
+        <w:tc>
+          <w:tcPr>
+            <w:tcW w:w="7395" w:type="dxa"/>
+            <w:shd w:val="clear" w:color="auto" w:fill="auto"/>
+            <w:tcMar>
+              <w:top w:w="100" w:type="dxa"/>
+              <w:left w:w="100" w:type="dxa"/>
+              <w:bottom w:w="100" w:type="dxa"/>
+              <w:right w:w="100" w:type="dxa"/>
+            </w:tcMar>
+          </w:tcPr>
+          <w:p>
+            <w:pPr>
+              <w:widowControl w:val="0"/>
+              <w:pBdr>
+                <w:top w:val="nil"/>
+                <w:left w:val="nil"/>
+                <w:bottom w:val="nil"/>
+                <w:right w:val="nil"/>
+                <w:between w:val="nil"/>
+              </w:pBdr>
+              <w:spacing w:line="240" w:lineRule="auto"/>
+              <w:ind w:left="0" w:hanging="2"/>
+            </w:pPr>
+            <w:r>
+              <w:t>TEST-CC-001-1</w:t>
+            </w:r>
+          </w:p>
+        </w:tc>
+      </w:tr>
+      <w:tr>
+        <w:tc>
+          <w:tcPr>
+            <w:tcW w:w="1965" w:type="dxa"/>
+            <w:shd w:val="clear" w:color="auto" w:fill="auto"/>
+            <w:tcMar>
+              <w:top w:w="100" w:type="dxa"/>
+              <w:left w:w="100" w:type="dxa"/>
+              <w:bottom w:w="100" w:type="dxa"/>
+              <w:right w:w="100" w:type="dxa"/>
+            </w:tcMar>
+          </w:tcPr>
+          <w:p>
+            <w:pPr>
+              <w:widowControl w:val="0"/>
+              <w:pBdr>
+                <w:top w:val="nil"/>
+                <w:left w:val="nil"/>
+                <w:bottom w:val="nil"/>
+                <w:right w:val="nil"/>
+                <w:between w:val="nil"/>
+              </w:pBdr>
+              <w:spacing w:line="240" w:lineRule="auto"/>
+              <w:ind w:left="0" w:hanging="2"/>
+            </w:pPr>
+            <w:r>
+              <w:t>Test Case Name</w:t>
+            </w:r>
+          </w:p>
+        </w:tc>
+        <w:tc>
+          <w:tcPr>
+            <w:tcW w:w="7395" w:type="dxa"/>
+            <w:shd w:val="clear" w:color="auto" w:fill="auto"/>
+            <w:tcMar>
+              <w:top w:w="100" w:type="dxa"/>
+              <w:left w:w="100" w:type="dxa"/>
+              <w:bottom w:w="100" w:type="dxa"/>
+              <w:right w:w="100" w:type="dxa"/>
+            </w:tcMar>
+          </w:tcPr>
+          <w:p>
+            <w:pPr>
+              <w:widowControl w:val="0"/>
+              <w:pBdr>
+                <w:top w:val="nil"/>
+                <w:left w:val="nil"/>
+                <w:bottom w:val="nil"/>
+                <w:right w:val="nil"/>
+                <w:between w:val="nil"/>
+              </w:pBdr>
+              <w:spacing w:line="240" w:lineRule="auto"/>
+              <w:ind w:left="0" w:hanging="2"/>
+            </w:pPr>
+            <w:r>
+              <w:t>Compare Countries Template Test</w:t>
+            </w:r>
+          </w:p>
+        </w:tc>
+      </w:tr>
+      <w:tr>
+        <w:tc>
+          <w:tcPr>
+            <w:tcW w:w="1965" w:type="dxa"/>
+            <w:shd w:val="clear" w:color="auto" w:fill="auto"/>
+            <w:tcMar>
+              <w:top w:w="100" w:type="dxa"/>
+              <w:left w:w="100" w:type="dxa"/>
+              <w:bottom w:w="100" w:type="dxa"/>
+              <w:right w:w="100" w:type="dxa"/>
+            </w:tcMar>
+          </w:tcPr>
+          <w:p>
+            <w:pPr>
+              <w:widowControl w:val="0"/>
+              <w:pBdr>
+                <w:top w:val="nil"/>
+                <w:left w:val="nil"/>
+                <w:bottom w:val="nil"/>
+                <w:right w:val="nil"/>
+                <w:between w:val="nil"/>
+              </w:pBdr>
+              <w:spacing w:line="240" w:lineRule="auto"/>
+              <w:ind w:left="0" w:hanging="2"/>
+            </w:pPr>
+            <w:r>
+              <w:t>Description</w:t>
+            </w:r>
+          </w:p>
+        </w:tc>
+        <w:tc>
+          <w:tcPr>
+            <w:tcW w:w="7395" w:type="dxa"/>
+            <w:shd w:val="clear" w:color="auto" w:fill="auto"/>
+            <w:tcMar>
+              <w:top w:w="100" w:type="dxa"/>
+              <w:left w:w="100" w:type="dxa"/>
+              <w:bottom w:w="100" w:type="dxa"/>
+              <w:right w:w="100" w:type="dxa"/>
+            </w:tcMar>
+          </w:tcPr>
+          <w:p>
+            <w:pPr>
+              <w:widowControl w:val="0"/>
+              <w:pBdr>
+                <w:top w:val="nil"/>
+                <w:left w:val="nil"/>
+                <w:bottom w:val="nil"/>
+                <w:right w:val="nil"/>
+                <w:between w:val="nil"/>
+              </w:pBdr>
+              <w:spacing w:line="240" w:lineRule="auto"/>
+              <w:ind w:left="0" w:hanging="2"/>
+            </w:pPr>
+            <w:r>
+              <w:t xml:space="preserve">When another country </w:t>
+            </w:r>
+            <w:r>
+              <w:t>was</w:t>
+            </w:r>
+            <w:r>
+              <w:t xml:space="preserve"> chosen in the list, the graphs d</w:t>
+            </w:r>
+            <w:r>
+              <w:t xml:space="preserve">id </w:t>
+            </w:r>
+            <w:r>
+              <w:t>not change to reflect the country change. Other things change</w:t>
+            </w:r>
+            <w:r>
+              <w:t>d</w:t>
+            </w:r>
+            <w:r>
+              <w:t xml:space="preserve"> on the page, but the graph</w:t>
+            </w:r>
+            <w:r>
+              <w:t xml:space="preserve"> did not</w:t>
+            </w:r>
+            <w:r>
+              <w:t>.</w:t>
+            </w:r>
+          </w:p>
+        </w:tc>
+      </w:tr>
+      <w:tr>
+        <w:tc>
+          <w:tcPr>
+            <w:tcW w:w="1965" w:type="dxa"/>
+            <w:shd w:val="clear" w:color="auto" w:fill="auto"/>
+            <w:tcMar>
+              <w:top w:w="100" w:type="dxa"/>
+              <w:left w:w="100" w:type="dxa"/>
+              <w:bottom w:w="100" w:type="dxa"/>
+              <w:right w:w="100" w:type="dxa"/>
+            </w:tcMar>
+          </w:tcPr>
+          <w:p>
+            <w:pPr>
+              <w:widowControl w:val="0"/>
+              <w:pBdr>
+                <w:top w:val="nil"/>
+                <w:left w:val="nil"/>
+                <w:bottom w:val="nil"/>
+                <w:right w:val="nil"/>
+                <w:between w:val="nil"/>
+              </w:pBdr>
+              <w:spacing w:line="240" w:lineRule="auto"/>
+              <w:ind w:left="0" w:hanging="2"/>
+            </w:pPr>
+            <w:r>
+              <w:t>Root Cause</w:t>
+            </w:r>
+          </w:p>
+        </w:tc>
+        <w:tc>
+          <w:tcPr>
+            <w:tcW w:w="7395" w:type="dxa"/>
+            <w:shd w:val="clear" w:color="auto" w:fill="auto"/>
+            <w:tcMar>
+              <w:top w:w="100" w:type="dxa"/>
+              <w:left w:w="100" w:type="dxa"/>
+              <w:bottom w:w="100" w:type="dxa"/>
+              <w:right w:w="100" w:type="dxa"/>
+            </w:tcMar>
+          </w:tcPr>
+          <w:p>
+            <w:pPr>
+              <w:widowControl w:val="0"/>
+              <w:pBdr>
+                <w:top w:val="nil"/>
+                <w:left w:val="nil"/>
+                <w:bottom w:val="nil"/>
+                <w:right w:val="nil"/>
+                <w:between w:val="nil"/>
+              </w:pBdr>
+              <w:spacing w:line="240" w:lineRule="auto"/>
+              <w:ind w:left="0" w:hanging="2"/>
+            </w:pPr>
+            <w:r>
+              <w:t>T</w:t>
+            </w:r>
+            <w:r>
+              <w:t xml:space="preserve">he </w:t>
+            </w:r>
+            <w:r>
+              <w:t>J</w:t>
+            </w:r>
+            <w:r>
+              <w:t>ava</w:t>
+            </w:r>
+            <w:r>
+              <w:t>S</w:t>
+            </w:r>
+            <w:r>
+              <w:t xml:space="preserve">cript code was not effectively connecting the graph element with the </w:t>
+            </w:r>
+            <w:r>
+              <w:t>HTML</w:t>
+            </w:r>
+            <w:r>
+              <w:t xml:space="preserve"> select element, the change in graphs was not triggered by changing the select element</w:t>
+            </w:r>
+            <w:r>
+              <w:t>.</w:t>
+            </w:r>
+          </w:p>
+        </w:tc>
+      </w:tr>
+      <w:tr>
+        <w:tc>
+          <w:tcPr>
+            <w:tcW w:w="1965" w:type="dxa"/>
+            <w:shd w:val="clear" w:color="auto" w:fill="auto"/>
+            <w:tcMar>
+              <w:top w:w="100" w:type="dxa"/>
+              <w:left w:w="100" w:type="dxa"/>
+              <w:bottom w:w="100" w:type="dxa"/>
+              <w:right w:w="100" w:type="dxa"/>
+            </w:tcMar>
+          </w:tcPr>
+          <w:p>
+            <w:pPr>
+              <w:widowControl w:val="0"/>
+              <w:pBdr>
+                <w:top w:val="nil"/>
+                <w:left w:val="nil"/>
+                <w:bottom w:val="nil"/>
+                <w:right w:val="nil"/>
+                <w:between w:val="nil"/>
+              </w:pBdr>
+              <w:spacing w:line="240" w:lineRule="auto"/>
+              <w:ind w:left="0" w:hanging="2"/>
+            </w:pPr>
+            <w:r>
+              <w:t>Resolution</w:t>
+            </w:r>
+          </w:p>
+        </w:tc>
+        <w:tc>
+          <w:tcPr>
+            <w:tcW w:w="7395" w:type="dxa"/>
+            <w:shd w:val="clear" w:color="auto" w:fill="auto"/>
+            <w:tcMar>
+              <w:top w:w="100" w:type="dxa"/>
+              <w:left w:w="100" w:type="dxa"/>
+              <w:bottom w:w="100" w:type="dxa"/>
+              <w:right w:w="100" w:type="dxa"/>
+            </w:tcMar>
+          </w:tcPr>
+          <w:p>
+            <w:pPr>
+              <w:widowControl w:val="0"/>
+              <w:pBdr>
+                <w:top w:val="nil"/>
+                <w:left w:val="nil"/>
+                <w:bottom w:val="nil"/>
+                <w:right w:val="nil"/>
+                <w:between w:val="nil"/>
+              </w:pBdr>
+              <w:spacing w:line="240" w:lineRule="auto"/>
+              <w:ind w:left="0" w:hanging="2"/>
+            </w:pPr>
+            <w:r>
+              <w:t>This issue was solved by writing</w:t>
+            </w:r>
+            <w:r>
+              <w:t xml:space="preserve"> a script that would parse the countries</w:t>
+            </w:r>
+            <w:r>
+              <w:t>’</w:t>
+            </w:r>
+            <w:r>
+              <w:t xml:space="preserve"> </w:t>
+            </w:r>
+            <w:r>
+              <w:t>J</w:t>
+            </w:r>
+            <w:r>
+              <w:t xml:space="preserve">inja data into a </w:t>
+            </w:r>
+            <w:r>
+              <w:t>JSON</w:t>
+            </w:r>
+            <w:r>
+              <w:t xml:space="preserve"> file that could be searched and match the graph name to the select element name. Then, the graph would be “re-made” and rendered every time the select element changes</w:t>
+            </w:r>
+            <w:r>
+              <w:t>.</w:t>
             </w:r>
           </w:p>
         </w:tc>

</xml_diff>